<commit_message>
Testing added for 1, 4, 5
</commit_message>
<xml_diff>
--- a/Team 3 Mitigation Report.docx
+++ b/Team 3 Mitigation Report.docx
@@ -10,8 +10,6 @@
           <w:szCs w:val="24"/>
         </w:rPr>
       </w:pPr>
-      <w:bookmarkStart w:id="0" w:name="_GoBack"/>
-      <w:bookmarkEnd w:id="0"/>
     </w:p>
     <w:p>
       <w:pPr>
@@ -581,6 +579,40 @@
           <w:szCs w:val="24"/>
         </w:rPr>
         <w:t>the intent, it looks for this encrypted authorization code. Contact Manager knows the encryption and decryption methods, and also knows what the authorization code should be once it has been decrypted. Only once Contact Manager verifies the authorization code does it save the contact.</w:t>
+      </w:r>
+      <w:r>
+        <w:rPr>
+          <w:rFonts w:ascii="Times New Roman" w:hAnsi="Times New Roman" w:cs="Times New Roman"/>
+          <w:sz w:val="24"/>
+          <w:szCs w:val="24"/>
+        </w:rPr>
+        <w:t xml:space="preserve"> </w:t>
+      </w:r>
+    </w:p>
+    <w:p>
+      <w:pPr>
+        <w:rPr>
+          <w:rFonts w:ascii="Times New Roman" w:hAnsi="Times New Roman" w:cs="Times New Roman"/>
+          <w:sz w:val="24"/>
+          <w:szCs w:val="24"/>
+        </w:rPr>
+      </w:pPr>
+      <w:r>
+        <w:rPr>
+          <w:rFonts w:ascii="Times New Roman" w:hAnsi="Times New Roman" w:cs="Times New Roman"/>
+          <w:b/>
+          <w:sz w:val="24"/>
+          <w:szCs w:val="24"/>
+        </w:rPr>
+        <w:t>Testing:</w:t>
+      </w:r>
+      <w:r>
+        <w:rPr>
+          <w:rFonts w:ascii="Times New Roman" w:hAnsi="Times New Roman" w:cs="Times New Roman"/>
+          <w:sz w:val="24"/>
+          <w:szCs w:val="24"/>
+        </w:rPr>
+        <w:t xml:space="preserve"> To test our code, we sent intents to Contact Manager with malformed macs. We did this using a number of methods: using the wrong key, using the wrong authorization code, and not prepending the data properly to the authorization code. Contact Manager successfully ignored the data in these intents, and thus the threat was mitigated.</w:t>
       </w:r>
     </w:p>
     <w:p>
@@ -3018,8 +3050,9 @@
           <w:sz w:val="18"/>
           <w:szCs w:val="18"/>
         </w:rPr>
-        <w:t>// Write a log file consisting of what the user searched and what Mapbox API returned with timestamps</w:t>
-      </w:r>
+        <w:t xml:space="preserve">// Write a log file consisting of what the user searched and what </w:t>
+      </w:r>
+      <w:proofErr w:type="spellStart"/>
       <w:r>
         <w:rPr>
           <w:i/>
@@ -3028,9 +3061,9 @@
           <w:sz w:val="18"/>
           <w:szCs w:val="18"/>
         </w:rPr>
-        <w:br/>
-        <w:t xml:space="preserve">    // in order to refute repudiation attacks</w:t>
-      </w:r>
+        <w:t>Mapbox</w:t>
+      </w:r>
+      <w:proofErr w:type="spellEnd"/>
       <w:r>
         <w:rPr>
           <w:i/>
@@ -3039,6 +3072,27 @@
           <w:sz w:val="18"/>
           <w:szCs w:val="18"/>
         </w:rPr>
+        <w:t xml:space="preserve"> API returned with timestamps</w:t>
+      </w:r>
+      <w:r>
+        <w:rPr>
+          <w:i/>
+          <w:iCs/>
+          <w:color w:val="808080"/>
+          <w:sz w:val="18"/>
+          <w:szCs w:val="18"/>
+        </w:rPr>
+        <w:br/>
+        <w:t xml:space="preserve">    // in order to refute repudiation attacks</w:t>
+      </w:r>
+      <w:r>
+        <w:rPr>
+          <w:i/>
+          <w:iCs/>
+          <w:color w:val="808080"/>
+          <w:sz w:val="18"/>
+          <w:szCs w:val="18"/>
+        </w:rPr>
         <w:br/>
         <w:t xml:space="preserve">    </w:t>
       </w:r>
@@ -3634,7 +3688,29 @@
           <w:sz w:val="18"/>
           <w:szCs w:val="18"/>
         </w:rPr>
-        <w:t xml:space="preserve">"Mapbox returned - " </w:t>
+        <w:t>"</w:t>
+      </w:r>
+      <w:proofErr w:type="spellStart"/>
+      <w:r>
+        <w:rPr>
+          <w:b/>
+          <w:bCs/>
+          <w:color w:val="008000"/>
+          <w:sz w:val="18"/>
+          <w:szCs w:val="18"/>
+        </w:rPr>
+        <w:t>Mapbox</w:t>
+      </w:r>
+      <w:proofErr w:type="spellEnd"/>
+      <w:r>
+        <w:rPr>
+          <w:b/>
+          <w:bCs/>
+          <w:color w:val="008000"/>
+          <w:sz w:val="18"/>
+          <w:szCs w:val="18"/>
+        </w:rPr>
+        <w:t xml:space="preserve"> returned - " </w:t>
       </w:r>
       <w:r>
         <w:rPr>
@@ -4182,6 +4258,40 @@
         </w:rPr>
         <w:t>We decided to use the AES method of encryption in order to perform this task. Both Contact Manager and Mapbox have the same algorithms for encrypting and decrypting, and both have been provided our key. Before Mapbox adds the contact data to the intent, it encrypts it. Then, when Contact Manager receives the data, it decrypts it before adding the contact.</w:t>
       </w:r>
+      <w:r>
+        <w:rPr>
+          <w:rFonts w:ascii="Times New Roman" w:hAnsi="Times New Roman" w:cs="Times New Roman"/>
+          <w:sz w:val="24"/>
+          <w:szCs w:val="24"/>
+        </w:rPr>
+        <w:t xml:space="preserve"> </w:t>
+      </w:r>
+    </w:p>
+    <w:p>
+      <w:pPr>
+        <w:rPr>
+          <w:rFonts w:ascii="Times New Roman" w:hAnsi="Times New Roman" w:cs="Times New Roman"/>
+          <w:sz w:val="24"/>
+          <w:szCs w:val="24"/>
+        </w:rPr>
+      </w:pPr>
+      <w:r>
+        <w:rPr>
+          <w:rFonts w:ascii="Times New Roman" w:hAnsi="Times New Roman" w:cs="Times New Roman"/>
+          <w:b/>
+          <w:sz w:val="24"/>
+          <w:szCs w:val="24"/>
+        </w:rPr>
+        <w:t>Testing:</w:t>
+      </w:r>
+      <w:r>
+        <w:rPr>
+          <w:rFonts w:ascii="Times New Roman" w:hAnsi="Times New Roman" w:cs="Times New Roman"/>
+          <w:sz w:val="24"/>
+          <w:szCs w:val="24"/>
+        </w:rPr>
+        <w:t xml:space="preserve"> To test our threat mitigation, we sent malformed data to Contact Manager through the intent. This includes data encrypted using the wrong key in addition to unencrypted data. In each case, Contact Manager was unable to decrypt the data and thus ignored the malicious attack.</w:t>
+      </w:r>
     </w:p>
     <w:p>
       <w:pPr>
@@ -5824,6 +5934,7 @@
           <w:sz w:val="18"/>
           <w:szCs w:val="18"/>
         </w:rPr>
+        <w:lastRenderedPageBreak/>
         <w:br/>
         <w:t xml:space="preserve">            </w:t>
       </w:r>
@@ -6002,7 +6113,6 @@
           <w:sz w:val="18"/>
           <w:szCs w:val="18"/>
         </w:rPr>
-        <w:lastRenderedPageBreak/>
         <w:t xml:space="preserve">+ </w:t>
       </w:r>
       <w:proofErr w:type="spellStart"/>
@@ -9008,6 +9118,34 @@
     </w:p>
     <w:p>
       <w:pPr>
+        <w:rPr>
+          <w:rFonts w:ascii="Times New Roman" w:hAnsi="Times New Roman" w:cs="Times New Roman"/>
+          <w:sz w:val="24"/>
+          <w:szCs w:val="24"/>
+        </w:rPr>
+      </w:pPr>
+      <w:r>
+        <w:rPr>
+          <w:rFonts w:ascii="Times New Roman" w:hAnsi="Times New Roman" w:cs="Times New Roman"/>
+          <w:b/>
+          <w:sz w:val="24"/>
+          <w:szCs w:val="24"/>
+        </w:rPr>
+        <w:t xml:space="preserve">Testing: </w:t>
+      </w:r>
+      <w:r>
+        <w:rPr>
+          <w:rFonts w:ascii="Times New Roman" w:hAnsi="Times New Roman" w:cs="Times New Roman"/>
+          <w:sz w:val="24"/>
+          <w:szCs w:val="24"/>
+        </w:rPr>
+        <w:t>We tried requesting permissions that we did not specify in the android manifest in our code. Android blocked all attempts to do so, so this threat is considered mitigated.</w:t>
+      </w:r>
+      <w:bookmarkStart w:id="0" w:name="_GoBack"/>
+      <w:bookmarkEnd w:id="0"/>
+    </w:p>
+    <w:p>
+      <w:pPr>
         <w:pStyle w:val="HTMLPreformatted"/>
         <w:shd w:val="clear" w:color="auto" w:fill="FFFFFF"/>
         <w:rPr>
@@ -9728,6 +9866,16 @@
           <w:szCs w:val="18"/>
         </w:rPr>
         <w:br/>
+      </w:r>
+      <w:r>
+        <w:rPr>
+          <w:b/>
+          <w:bCs/>
+          <w:color w:val="000080"/>
+          <w:sz w:val="18"/>
+          <w:szCs w:val="18"/>
+        </w:rPr>
+        <w:lastRenderedPageBreak/>
         <w:t xml:space="preserve">         </w:t>
       </w:r>
       <w:proofErr w:type="spellStart"/>
@@ -9887,16 +10035,6 @@
           <w:szCs w:val="18"/>
         </w:rPr>
         <w:br/>
-      </w:r>
-      <w:r>
-        <w:rPr>
-          <w:b/>
-          <w:bCs/>
-          <w:color w:val="008000"/>
-          <w:sz w:val="18"/>
-          <w:szCs w:val="18"/>
-        </w:rPr>
-        <w:lastRenderedPageBreak/>
         <w:t xml:space="preserve">         </w:t>
       </w:r>
       <w:proofErr w:type="spellStart"/>
@@ -12015,7 +12153,7 @@
 </file>
 
 <file path=customXml/itemProps1.xml><?xml version="1.0" encoding="utf-8"?>
-<ds:datastoreItem xmlns:ds="http://schemas.openxmlformats.org/officeDocument/2006/customXml" ds:itemID="{037B8A71-3260-44A3-A15D-D92E3FFB3888}">
+<ds:datastoreItem xmlns:ds="http://schemas.openxmlformats.org/officeDocument/2006/customXml" ds:itemID="{435AC634-0D0A-4A1B-8284-343E9FE462FA}">
   <ds:schemaRefs>
     <ds:schemaRef ds:uri="urn:schemas-microsoft-com.VSTO2008Demos.ControlsStorage"/>
   </ds:schemaRefs>

</xml_diff>

<commit_message>
Threat 3 testing documented
</commit_message>
<xml_diff>
--- a/Team 3 Mitigation Report.docx
+++ b/Team 3 Mitigation Report.docx
@@ -2234,6 +2234,77 @@
       <w:pPr>
         <w:rPr>
           <w:rFonts w:ascii="Times New Roman" w:hAnsi="Times New Roman" w:cs="Times New Roman"/>
+          <w:b/>
+          <w:sz w:val="24"/>
+          <w:szCs w:val="24"/>
+        </w:rPr>
+      </w:pPr>
+      <w:r>
+        <w:rPr>
+          <w:rFonts w:ascii="Times New Roman" w:hAnsi="Times New Roman" w:cs="Times New Roman"/>
+          <w:b/>
+          <w:sz w:val="24"/>
+          <w:szCs w:val="24"/>
+        </w:rPr>
+        <w:t xml:space="preserve">Testing: </w:t>
+      </w:r>
+      <w:r>
+        <w:rPr>
+          <w:rFonts w:ascii="Times New Roman" w:hAnsi="Times New Roman" w:cs="Times New Roman"/>
+          <w:sz w:val="24"/>
+          <w:szCs w:val="24"/>
+        </w:rPr>
+        <w:t>The mitig</w:t>
+      </w:r>
+      <w:r>
+        <w:rPr>
+          <w:rFonts w:ascii="Times New Roman" w:hAnsi="Times New Roman" w:cs="Times New Roman"/>
+          <w:sz w:val="24"/>
+          <w:szCs w:val="24"/>
+        </w:rPr>
+        <w:t>ation of this threat was tested</w:t>
+      </w:r>
+      <w:r>
+        <w:rPr>
+          <w:rFonts w:ascii="Times New Roman" w:hAnsi="Times New Roman" w:cs="Times New Roman"/>
+          <w:sz w:val="24"/>
+          <w:szCs w:val="24"/>
+        </w:rPr>
+        <w:t xml:space="preserve"> internally in the code. This was necessary because the log file is a private</w:t>
+      </w:r>
+      <w:r>
+        <w:rPr>
+          <w:rFonts w:ascii="Times New Roman" w:hAnsi="Times New Roman" w:cs="Times New Roman"/>
+          <w:sz w:val="24"/>
+          <w:szCs w:val="24"/>
+        </w:rPr>
+        <w:t xml:space="preserve">, internal file within the emulated phone so it could not be accessed physically. We used similar code shown below except we used a stream reader in order to verify the contents of the log file. We were able to confirm that the user input and what was returned from the </w:t>
+      </w:r>
+      <w:proofErr w:type="spellStart"/>
+      <w:r>
+        <w:rPr>
+          <w:rFonts w:ascii="Times New Roman" w:hAnsi="Times New Roman" w:cs="Times New Roman"/>
+          <w:sz w:val="24"/>
+          <w:szCs w:val="24"/>
+        </w:rPr>
+        <w:t>Mapbox</w:t>
+      </w:r>
+      <w:proofErr w:type="spellEnd"/>
+      <w:r>
+        <w:rPr>
+          <w:rFonts w:ascii="Times New Roman" w:hAnsi="Times New Roman" w:cs="Times New Roman"/>
+          <w:sz w:val="24"/>
+          <w:szCs w:val="24"/>
+        </w:rPr>
+        <w:t xml:space="preserve"> API along with timestamps were successfully recorded accurately. We were also able verify this data using a debugger within Android Studio.</w:t>
+      </w:r>
+      <w:bookmarkStart w:id="0" w:name="_GoBack"/>
+      <w:bookmarkEnd w:id="0"/>
+    </w:p>
+    <w:p>
+      <w:pPr>
+        <w:rPr>
+          <w:rFonts w:ascii="Times New Roman" w:hAnsi="Times New Roman" w:cs="Times New Roman"/>
           <w:sz w:val="24"/>
           <w:szCs w:val="24"/>
         </w:rPr>
@@ -3094,6 +3165,16 @@
           <w:szCs w:val="18"/>
         </w:rPr>
         <w:br/>
+      </w:r>
+      <w:r>
+        <w:rPr>
+          <w:i/>
+          <w:iCs/>
+          <w:color w:val="808080"/>
+          <w:sz w:val="18"/>
+          <w:szCs w:val="18"/>
+        </w:rPr>
+        <w:lastRenderedPageBreak/>
         <w:t xml:space="preserve">    </w:t>
       </w:r>
       <w:r>
@@ -3799,14 +3880,6 @@
           <w:szCs w:val="18"/>
         </w:rPr>
         <w:br/>
-      </w:r>
-      <w:r>
-        <w:rPr>
-          <w:color w:val="000000"/>
-          <w:sz w:val="18"/>
-          <w:szCs w:val="18"/>
-        </w:rPr>
-        <w:lastRenderedPageBreak/>
         <w:t xml:space="preserve">        </w:t>
       </w:r>
       <w:proofErr w:type="spellStart"/>
@@ -9141,8 +9214,6 @@
         </w:rPr>
         <w:t>We tried requesting permissions that we did not specify in the android manifest in our code. Android blocked all attempts to do so, so this threat is considered mitigated.</w:t>
       </w:r>
-      <w:bookmarkStart w:id="0" w:name="_GoBack"/>
-      <w:bookmarkEnd w:id="0"/>
     </w:p>
     <w:p>
       <w:pPr>
@@ -12153,7 +12224,7 @@
 </file>
 
 <file path=customXml/itemProps1.xml><?xml version="1.0" encoding="utf-8"?>
-<ds:datastoreItem xmlns:ds="http://schemas.openxmlformats.org/officeDocument/2006/customXml" ds:itemID="{435AC634-0D0A-4A1B-8284-343E9FE462FA}">
+<ds:datastoreItem xmlns:ds="http://schemas.openxmlformats.org/officeDocument/2006/customXml" ds:itemID="{A2AFB99B-DD2A-4335-B7C5-7F58C82C5B83}">
   <ds:schemaRefs>
     <ds:schemaRef ds:uri="urn:schemas-microsoft-com.VSTO2008Demos.ControlsStorage"/>
   </ds:schemaRefs>

</xml_diff>